<commit_message>
Update STA5167 Final Project Proposal.docx
Updating the Proposal document with the edits made
</commit_message>
<xml_diff>
--- a/STA5167 Final Project Proposal.docx
+++ b/STA5167 Final Project Proposal.docx
@@ -234,7 +234,14 @@
           <w:rFonts w:ascii="Times New Roman" w:cs="Times New Roman" w:eastAsia="Times New Roman" w:hAnsi="Times New Roman"/>
           <w:rtl w:val="0"/>
         </w:rPr>
-        <w:t xml:space="preserve">We will use the Heart Disease Data compiled from the results of patients undergoing angiopathy at four different health clinics in 1988. The four participating clinics were the Cleveland Clinic, the Hungarian Institute of Cardiology, the Veterans Administration Medical Center, and the University Hospitals in Zurich and Basel. A coronary angiogram is a low risk X-ray procedure performed on patients to examine blood flow that can be used to diagnose heart conditions. The data consist of continuous variables such as blood pressure and cholesterol, and indicator variables such as sex and type of chest pain. </w:t>
+        <w:t xml:space="preserve">For this project, w</w:t>
+      </w:r>
+      <w:r>
+        <w:rPr>
+          <w:rFonts w:ascii="Times New Roman" w:cs="Times New Roman" w:eastAsia="Times New Roman" w:hAnsi="Times New Roman"/>
+          <w:rtl w:val="0"/>
+        </w:rPr>
+        <w:t xml:space="preserve">e will use the Heart Disease Data compiled from the results of patients undergoing angiopathy at four different health clinics in 1988. The four participating clinics were the Cleveland Clinic, the Hungarian Institute of Cardiology, the Veterans Administration Medical Center, and the University Hospitals in Zurich and Basel. A coronary angiogram is a low risk X-ray procedure performed on patients to examine blood flow that can be used to diagnose heart conditions. The data consist of continuous variables such as blood pressure and cholesterol, and indicator variables such as sex and type of chest pain. </w:t>
       </w:r>
     </w:p>
     <w:p>
@@ -320,10 +327,8 @@
       <w:hyperlink r:id="rId8">
         <w:r>
           <w:rPr>
-            <w:rFonts w:ascii="Roboto" w:cs="Roboto" w:eastAsia="Roboto" w:hAnsi="Roboto"/>
+            <w:rFonts w:ascii="Times New Roman" w:cs="Times New Roman" w:eastAsia="Times New Roman" w:hAnsi="Times New Roman"/>
             <w:color w:val="1155cc"/>
-            <w:sz w:val="18"/>
-            <w:szCs w:val="18"/>
             <w:highlight w:val="white"/>
             <w:u w:val="single"/>
             <w:rtl w:val="0"/>

</xml_diff>